<commit_message>
update prize list and add some logos
</commit_message>
<xml_diff>
--- a/Big Birthday Competition/MagPi 2nd Birthday Prizes.docx
+++ b/Big Birthday Competition/MagPi 2nd Birthday Prizes.docx
@@ -147,7 +147,6 @@
         </w:rPr>
       </w:pPr>
       <w:proofErr w:type="spellStart"/>
-      <w:proofErr w:type="gramStart"/>
       <w:r>
         <w:rPr>
           <w:lang w:val="en-US"/>
@@ -159,6 +158,28 @@
         <w:rPr>
           <w:lang w:val="en-US"/>
         </w:rPr>
+        <w:t xml:space="preserve"> – sent goodies – need to catalogue</w:t>
+      </w:r>
+    </w:p>
+    <w:p>
+      <w:pPr>
+        <w:rPr>
+          <w:lang w:val="en-US"/>
+        </w:rPr>
+      </w:pPr>
+      <w:proofErr w:type="spellStart"/>
+      <w:proofErr w:type="gramStart"/>
+      <w:r>
+        <w:rPr>
+          <w:lang w:val="en-US"/>
+        </w:rPr>
+        <w:t>Ryanteck</w:t>
+      </w:r>
+      <w:proofErr w:type="spellEnd"/>
+      <w:r>
+        <w:rPr>
+          <w:lang w:val="en-US"/>
+        </w:rPr>
         <w:t xml:space="preserve"> - ?</w:t>
       </w:r>
       <w:proofErr w:type="gramEnd"/>
@@ -169,13 +190,68 @@
           <w:lang w:val="en-US"/>
         </w:rPr>
       </w:pPr>
-      <w:proofErr w:type="spellStart"/>
-      <w:proofErr w:type="gramStart"/>
-      <w:r>
-        <w:rPr>
-          <w:lang w:val="en-US"/>
-        </w:rPr>
-        <w:t>Ryanteck</w:t>
+      <w:r>
+        <w:rPr>
+          <w:lang w:val="en-US"/>
+        </w:rPr>
+        <w:t>Linux voice - Asked</w:t>
+      </w:r>
+    </w:p>
+    <w:p>
+      <w:pPr>
+        <w:rPr>
+          <w:lang w:val="en-US"/>
+        </w:rPr>
+      </w:pPr>
+      <w:proofErr w:type="spellStart"/>
+      <w:r>
+        <w:rPr>
+          <w:lang w:val="en-US"/>
+        </w:rPr>
+        <w:t>Panavise</w:t>
+      </w:r>
+      <w:proofErr w:type="spellEnd"/>
+      <w:r>
+        <w:rPr>
+          <w:lang w:val="en-US"/>
+        </w:rPr>
+        <w:t xml:space="preserve"> – 1 x 201, 312, 371</w:t>
+      </w:r>
+    </w:p>
+    <w:p>
+      <w:pPr>
+        <w:rPr>
+          <w:lang w:val="en-US"/>
+        </w:rPr>
+      </w:pPr>
+      <w:proofErr w:type="spellStart"/>
+      <w:r>
+        <w:rPr>
+          <w:lang w:val="en-US"/>
+        </w:rPr>
+        <w:t>Adafruit</w:t>
+      </w:r>
+      <w:proofErr w:type="spellEnd"/>
+      <w:r>
+        <w:rPr>
+          <w:lang w:val="en-US"/>
+        </w:rPr>
+        <w:t xml:space="preserve"> – 1 x Pi TFT</w:t>
+      </w:r>
+    </w:p>
+    <w:p>
+      <w:pPr>
+        <w:rPr>
+          <w:lang w:val="en-US"/>
+        </w:rPr>
+      </w:pPr>
+      <w:proofErr w:type="spellStart"/>
+      <w:proofErr w:type="gramStart"/>
+      <w:r>
+        <w:rPr>
+          <w:lang w:val="en-US"/>
+        </w:rPr>
+        <w:t>Phenoptix</w:t>
       </w:r>
       <w:proofErr w:type="spellEnd"/>
       <w:r>
@@ -192,68 +268,28 @@
           <w:lang w:val="en-US"/>
         </w:rPr>
       </w:pPr>
-      <w:r>
-        <w:rPr>
-          <w:lang w:val="en-US"/>
-        </w:rPr>
-        <w:t>Linux voice - Asked</w:t>
-      </w:r>
-    </w:p>
-    <w:p>
-      <w:pPr>
-        <w:rPr>
-          <w:lang w:val="en-US"/>
-        </w:rPr>
-      </w:pPr>
-      <w:proofErr w:type="spellStart"/>
-      <w:r>
-        <w:rPr>
-          <w:lang w:val="en-US"/>
-        </w:rPr>
-        <w:t>Panavise</w:t>
-      </w:r>
-      <w:proofErr w:type="spellEnd"/>
-      <w:r>
-        <w:rPr>
-          <w:lang w:val="en-US"/>
-        </w:rPr>
-        <w:t xml:space="preserve"> – 1 x 201, 312, 371</w:t>
-      </w:r>
-    </w:p>
-    <w:p>
-      <w:pPr>
-        <w:rPr>
-          <w:lang w:val="en-US"/>
-        </w:rPr>
-      </w:pPr>
-      <w:proofErr w:type="spellStart"/>
-      <w:r>
-        <w:rPr>
-          <w:lang w:val="en-US"/>
-        </w:rPr>
-        <w:t>Adafruit</w:t>
-      </w:r>
-      <w:proofErr w:type="spellEnd"/>
-      <w:r>
-        <w:rPr>
-          <w:lang w:val="en-US"/>
-        </w:rPr>
-        <w:t xml:space="preserve"> – 1 x Pi TFT</w:t>
-      </w:r>
-    </w:p>
-    <w:p>
-      <w:pPr>
-        <w:rPr>
-          <w:lang w:val="en-US"/>
-        </w:rPr>
-      </w:pPr>
-      <w:proofErr w:type="spellStart"/>
-      <w:proofErr w:type="gramStart"/>
-      <w:r>
-        <w:rPr>
-          <w:lang w:val="en-US"/>
-        </w:rPr>
-        <w:t>Phenoptix</w:t>
+      <w:proofErr w:type="gramStart"/>
+      <w:r>
+        <w:rPr>
+          <w:lang w:val="en-US"/>
+        </w:rPr>
+        <w:t>PCSL - ?</w:t>
+      </w:r>
+      <w:proofErr w:type="gramEnd"/>
+    </w:p>
+    <w:p>
+      <w:pPr>
+        <w:rPr>
+          <w:lang w:val="en-US"/>
+        </w:rPr>
+      </w:pPr>
+      <w:proofErr w:type="spellStart"/>
+      <w:proofErr w:type="gramStart"/>
+      <w:r>
+        <w:rPr>
+          <w:lang w:val="en-US"/>
+        </w:rPr>
+        <w:t>Berryclip</w:t>
       </w:r>
       <w:proofErr w:type="spellEnd"/>
       <w:r>
@@ -270,28 +306,13 @@
           <w:lang w:val="en-US"/>
         </w:rPr>
       </w:pPr>
-      <w:proofErr w:type="gramStart"/>
-      <w:r>
-        <w:rPr>
-          <w:lang w:val="en-US"/>
-        </w:rPr>
-        <w:t>PCSL - ?</w:t>
-      </w:r>
-      <w:proofErr w:type="gramEnd"/>
-    </w:p>
-    <w:p>
-      <w:pPr>
-        <w:rPr>
-          <w:lang w:val="en-US"/>
-        </w:rPr>
-      </w:pPr>
-      <w:proofErr w:type="spellStart"/>
-      <w:proofErr w:type="gramStart"/>
-      <w:r>
-        <w:rPr>
-          <w:lang w:val="en-US"/>
-        </w:rPr>
-        <w:t>Berryclip</w:t>
+      <w:proofErr w:type="spellStart"/>
+      <w:proofErr w:type="gramStart"/>
+      <w:r>
+        <w:rPr>
+          <w:lang w:val="en-US"/>
+        </w:rPr>
+        <w:t>Cyntech</w:t>
       </w:r>
       <w:proofErr w:type="spellEnd"/>
       <w:r>
@@ -308,13 +329,60 @@
           <w:lang w:val="en-US"/>
         </w:rPr>
       </w:pPr>
-      <w:proofErr w:type="spellStart"/>
-      <w:proofErr w:type="gramStart"/>
-      <w:r>
-        <w:rPr>
-          <w:lang w:val="en-US"/>
-        </w:rPr>
-        <w:t>Cyntech</w:t>
+      <w:r>
+        <w:rPr>
+          <w:lang w:val="en-US"/>
+        </w:rPr>
+        <w:t>Alex Eames - ?</w:t>
+      </w:r>
+    </w:p>
+    <w:p>
+      <w:pPr>
+        <w:rPr>
+          <w:lang w:val="en-US"/>
+        </w:rPr>
+      </w:pPr>
+      <w:r>
+        <w:rPr>
+          <w:lang w:val="en-US"/>
+        </w:rPr>
+        <w:t>Swag store - ?</w:t>
+      </w:r>
+    </w:p>
+    <w:p>
+      <w:pPr>
+        <w:rPr>
+          <w:lang w:val="en-US"/>
+        </w:rPr>
+      </w:pPr>
+      <w:r>
+        <w:rPr>
+          <w:lang w:val="en-US"/>
+        </w:rPr>
+        <w:t>Bare conductive - Asked</w:t>
+      </w:r>
+      <w:bookmarkStart w:id="0" w:name="_GoBack"/>
+      <w:bookmarkEnd w:id="0"/>
+    </w:p>
+    <w:p>
+      <w:pPr>
+        <w:rPr>
+          <w:lang w:val="en-US"/>
+        </w:rPr>
+      </w:pPr>
+      <w:proofErr w:type="gramStart"/>
+      <w:r>
+        <w:rPr>
+          <w:lang w:val="en-US"/>
+        </w:rPr>
+        <w:t xml:space="preserve">Proto </w:t>
+      </w:r>
+      <w:proofErr w:type="spellStart"/>
+      <w:r>
+        <w:rPr>
+          <w:lang w:val="en-US"/>
+        </w:rPr>
+        <w:t>armour</w:t>
       </w:r>
       <w:proofErr w:type="spellEnd"/>
       <w:r>
@@ -331,66 +399,34 @@
           <w:lang w:val="en-US"/>
         </w:rPr>
       </w:pPr>
-      <w:r>
-        <w:rPr>
-          <w:lang w:val="en-US"/>
-        </w:rPr>
-        <w:t>Alex Eames - ?</w:t>
-      </w:r>
-    </w:p>
-    <w:p>
-      <w:pPr>
-        <w:rPr>
-          <w:lang w:val="en-US"/>
-        </w:rPr>
-      </w:pPr>
-      <w:r>
-        <w:rPr>
-          <w:lang w:val="en-US"/>
-        </w:rPr>
-        <w:t>Swag store - ?</w:t>
-      </w:r>
-    </w:p>
-    <w:p>
-      <w:pPr>
-        <w:rPr>
-          <w:lang w:val="en-US"/>
-        </w:rPr>
-      </w:pPr>
-      <w:proofErr w:type="gramStart"/>
-      <w:r>
-        <w:rPr>
-          <w:lang w:val="en-US"/>
-        </w:rPr>
-        <w:t>Bare</w:t>
-      </w:r>
-      <w:proofErr w:type="gramEnd"/>
-      <w:r>
-        <w:rPr>
-          <w:lang w:val="en-US"/>
-        </w:rPr>
-        <w:t xml:space="preserve"> conductive - ?</w:t>
-      </w:r>
-    </w:p>
-    <w:p>
-      <w:pPr>
-        <w:rPr>
-          <w:lang w:val="en-US"/>
-        </w:rPr>
-      </w:pPr>
-      <w:proofErr w:type="gramStart"/>
-      <w:r>
-        <w:rPr>
-          <w:lang w:val="en-US"/>
-        </w:rPr>
-        <w:t xml:space="preserve">Proto </w:t>
-      </w:r>
-      <w:proofErr w:type="spellStart"/>
-      <w:r>
-        <w:rPr>
-          <w:lang w:val="en-US"/>
-        </w:rPr>
-        <w:t>armour</w:t>
+      <w:proofErr w:type="gramStart"/>
+      <w:r>
+        <w:rPr>
+          <w:lang w:val="en-US"/>
+        </w:rPr>
+        <w:t>RS - ?</w:t>
+      </w:r>
+      <w:proofErr w:type="gramEnd"/>
+    </w:p>
+    <w:p>
+      <w:pPr>
+        <w:rPr>
+          <w:lang w:val="en-US"/>
+        </w:rPr>
+      </w:pPr>
+      <w:proofErr w:type="gramStart"/>
+      <w:r>
+        <w:rPr>
+          <w:lang w:val="en-US"/>
+        </w:rPr>
+        <w:t>CPC/</w:t>
+      </w:r>
+      <w:proofErr w:type="spellStart"/>
+      <w:r>
+        <w:rPr>
+          <w:lang w:val="en-US"/>
+        </w:rPr>
+        <w:t>Farnell</w:t>
       </w:r>
       <w:proofErr w:type="spellEnd"/>
       <w:r>
@@ -407,34 +443,26 @@
           <w:lang w:val="en-US"/>
         </w:rPr>
       </w:pPr>
-      <w:proofErr w:type="gramStart"/>
-      <w:r>
-        <w:rPr>
-          <w:lang w:val="en-US"/>
-        </w:rPr>
-        <w:t>RS - ?</w:t>
-      </w:r>
-      <w:proofErr w:type="gramEnd"/>
-    </w:p>
-    <w:p>
-      <w:pPr>
-        <w:rPr>
-          <w:lang w:val="en-US"/>
-        </w:rPr>
-      </w:pPr>
-      <w:proofErr w:type="gramStart"/>
-      <w:r>
-        <w:rPr>
-          <w:lang w:val="en-US"/>
-        </w:rPr>
-        <w:t>CPC/</w:t>
-      </w:r>
-      <w:proofErr w:type="spellStart"/>
-      <w:r>
-        <w:rPr>
-          <w:lang w:val="en-US"/>
-        </w:rPr>
-        <w:t>Farnell</w:t>
+      <w:r>
+        <w:rPr>
+          <w:lang w:val="en-US"/>
+        </w:rPr>
+        <w:t>No starch press - ?</w:t>
+      </w:r>
+    </w:p>
+    <w:p>
+      <w:pPr>
+        <w:rPr>
+          <w:lang w:val="en-US"/>
+        </w:rPr>
+      </w:pPr>
+      <w:proofErr w:type="spellStart"/>
+      <w:proofErr w:type="gramStart"/>
+      <w:r>
+        <w:rPr>
+          <w:lang w:val="en-US"/>
+        </w:rPr>
+        <w:t>Quilix</w:t>
       </w:r>
       <w:proofErr w:type="spellEnd"/>
       <w:r>
@@ -455,43 +483,7 @@
         <w:rPr>
           <w:lang w:val="en-US"/>
         </w:rPr>
-        <w:t>No starch press - ?</w:t>
-      </w:r>
-    </w:p>
-    <w:p>
-      <w:pPr>
-        <w:rPr>
-          <w:lang w:val="en-US"/>
-        </w:rPr>
-      </w:pPr>
-      <w:proofErr w:type="spellStart"/>
-      <w:proofErr w:type="gramStart"/>
-      <w:r>
-        <w:rPr>
-          <w:lang w:val="en-US"/>
-        </w:rPr>
-        <w:t>Quilix</w:t>
-      </w:r>
-      <w:proofErr w:type="spellEnd"/>
-      <w:r>
-        <w:rPr>
-          <w:lang w:val="en-US"/>
-        </w:rPr>
-        <w:t xml:space="preserve"> - ?</w:t>
-      </w:r>
-      <w:proofErr w:type="gramEnd"/>
-    </w:p>
-    <w:p>
-      <w:pPr>
-        <w:rPr>
-          <w:lang w:val="en-US"/>
-        </w:rPr>
-      </w:pPr>
-      <w:r>
-        <w:rPr>
-          <w:lang w:val="en-US"/>
-        </w:rPr>
-        <w:t>Kano - Asked</w:t>
+        <w:t>Kano – one Kano Kit (shipping July)</w:t>
       </w:r>
     </w:p>
     <w:p>
@@ -599,73 +591,11 @@
         </w:rPr>
         <w:t xml:space="preserve">Wiley – 1 each of 6 books - </w:t>
       </w:r>
-      <w:bookmarkStart w:id="0" w:name="_GoBack"/>
-      <w:bookmarkEnd w:id="0"/>
-      <w:r>
-        <w:rPr>
-          <w:lang w:val="en-US"/>
-        </w:rPr>
-        <w:t>Raspberry Pi User Guide</w:t>
-      </w:r>
-      <w:r>
-        <w:rPr>
-          <w:lang w:val="en-US"/>
-        </w:rPr>
-        <w:t xml:space="preserve">, </w:t>
-      </w:r>
-      <w:r>
-        <w:rPr>
-          <w:lang w:val="en-US"/>
-        </w:rPr>
-        <w:t>Raspberry Pi Projects</w:t>
-      </w:r>
-      <w:r>
-        <w:rPr>
-          <w:lang w:val="en-US"/>
-        </w:rPr>
-        <w:t xml:space="preserve">, </w:t>
-      </w:r>
-      <w:r>
-        <w:rPr>
-          <w:lang w:val="en-US"/>
-        </w:rPr>
-        <w:t>Adventures in Raspberry Pi</w:t>
-      </w:r>
-      <w:r>
-        <w:rPr>
-          <w:lang w:val="en-US"/>
-        </w:rPr>
-        <w:t xml:space="preserve">, </w:t>
-      </w:r>
-      <w:r>
-        <w:rPr>
-          <w:lang w:val="en-US"/>
-        </w:rPr>
-        <w:t>Raspberry Pi For Dummies</w:t>
-      </w:r>
-      <w:r>
-        <w:rPr>
-          <w:lang w:val="en-US"/>
-        </w:rPr>
-        <w:t xml:space="preserve">, </w:t>
-      </w:r>
-      <w:r>
-        <w:rPr>
-          <w:lang w:val="en-US"/>
-        </w:rPr>
-        <w:t>Learning Python with Raspberry Pi</w:t>
-      </w:r>
-      <w:r>
-        <w:rPr>
-          <w:lang w:val="en-US"/>
-        </w:rPr>
-        <w:t xml:space="preserve"> , </w:t>
-      </w:r>
-      <w:r>
-        <w:rPr>
-          <w:lang w:val="en-US"/>
-        </w:rPr>
-        <w:t>Raspberry Pi Projects For Dummies</w:t>
+      <w:r>
+        <w:rPr>
+          <w:lang w:val="en-US"/>
+        </w:rPr>
+        <w:t>Raspberry Pi User Guide, Raspberry Pi Projects, Adventures in Raspberry Pi, Raspberry Pi For Dummies, Learning Python with Raspberry Pi , Raspberry Pi Projects For Dummies</w:t>
       </w:r>
     </w:p>
     <w:p>
@@ -713,7 +643,6 @@
         </w:rPr>
       </w:pPr>
       <w:proofErr w:type="spellStart"/>
-      <w:proofErr w:type="gramStart"/>
       <w:r>
         <w:rPr>
           <w:lang w:val="en-US"/>
@@ -725,9 +654,8 @@
         <w:rPr>
           <w:lang w:val="en-US"/>
         </w:rPr>
-        <w:t xml:space="preserve"> - ?</w:t>
-      </w:r>
-      <w:proofErr w:type="gramEnd"/>
+        <w:t xml:space="preserve"> - Asked</w:t>
+      </w:r>
     </w:p>
     <w:p>
       <w:pPr>
@@ -749,6 +677,76 @@
         </w:rPr>
         <w:t xml:space="preserve"> Publishing - ?</w:t>
       </w:r>
+    </w:p>
+    <w:p>
+      <w:pPr>
+        <w:rPr>
+          <w:lang w:val="en-US"/>
+        </w:rPr>
+      </w:pPr>
+      <w:r>
+        <w:rPr>
+          <w:lang w:val="en-US"/>
+        </w:rPr>
+        <w:t>CW2 Pi UPS – 2 x Pi UPS</w:t>
+      </w:r>
+    </w:p>
+    <w:p>
+      <w:pPr>
+        <w:rPr>
+          <w:lang w:val="en-US"/>
+        </w:rPr>
+      </w:pPr>
+      <w:r>
+        <w:rPr>
+          <w:lang w:val="en-US"/>
+        </w:rPr>
+        <w:t xml:space="preserve">Pi Modules - </w:t>
+      </w:r>
+      <w:r>
+        <w:rPr>
+          <w:rFonts w:ascii="Arial" w:hAnsi="Arial" w:cs="Arial"/>
+          <w:color w:val="222222"/>
+          <w:sz w:val="20"/>
+          <w:szCs w:val="20"/>
+          <w:shd w:val="clear" w:color="auto" w:fill="FFFFFF"/>
+        </w:rPr>
+        <w:t xml:space="preserve">10 </w:t>
+      </w:r>
+      <w:proofErr w:type="spellStart"/>
+      <w:r>
+        <w:rPr>
+          <w:rFonts w:ascii="Arial" w:hAnsi="Arial" w:cs="Arial"/>
+          <w:color w:val="222222"/>
+          <w:sz w:val="20"/>
+          <w:szCs w:val="20"/>
+          <w:shd w:val="clear" w:color="auto" w:fill="FFFFFF"/>
+        </w:rPr>
+        <w:t>UPiS</w:t>
+      </w:r>
+      <w:proofErr w:type="spellEnd"/>
+      <w:r>
+        <w:rPr>
+          <w:rFonts w:ascii="Arial" w:hAnsi="Arial" w:cs="Arial"/>
+          <w:color w:val="222222"/>
+          <w:sz w:val="20"/>
+          <w:szCs w:val="20"/>
+          <w:shd w:val="clear" w:color="auto" w:fill="FFFFFF"/>
+        </w:rPr>
+        <w:t xml:space="preserve"> Advanced with 10 cases as also 10 </w:t>
+      </w:r>
+      <w:proofErr w:type="spellStart"/>
+      <w:r>
+        <w:rPr>
+          <w:rFonts w:ascii="Arial" w:hAnsi="Arial" w:cs="Arial"/>
+          <w:color w:val="222222"/>
+          <w:sz w:val="20"/>
+          <w:szCs w:val="20"/>
+          <w:shd w:val="clear" w:color="auto" w:fill="FFFFFF"/>
+        </w:rPr>
+        <w:t>PiCoolFan</w:t>
+      </w:r>
+      <w:proofErr w:type="spellEnd"/>
     </w:p>
     <w:sectPr>
       <w:pgSz w:w="11906" w:h="16838"/>

</xml_diff>

<commit_message>
update competition prize sheet
</commit_message>
<xml_diff>
--- a/Big Birthday Competition/MagPi 2nd Birthday Prizes.docx
+++ b/Big Birthday Competition/MagPi 2nd Birthday Prizes.docx
@@ -168,7 +168,6 @@
         </w:rPr>
       </w:pPr>
       <w:proofErr w:type="spellStart"/>
-      <w:proofErr w:type="gramStart"/>
       <w:r>
         <w:rPr>
           <w:lang w:val="en-US"/>
@@ -180,6 +179,119 @@
         <w:rPr>
           <w:lang w:val="en-US"/>
         </w:rPr>
+        <w:t xml:space="preserve"> – 1 x motor controller board</w:t>
+      </w:r>
+    </w:p>
+    <w:p>
+      <w:pPr>
+        <w:rPr>
+          <w:lang w:val="en-US"/>
+        </w:rPr>
+      </w:pPr>
+      <w:r>
+        <w:rPr>
+          <w:lang w:val="en-US"/>
+        </w:rPr>
+        <w:t>Linux voice - Asked</w:t>
+      </w:r>
+    </w:p>
+    <w:p>
+      <w:pPr>
+        <w:rPr>
+          <w:lang w:val="en-US"/>
+        </w:rPr>
+      </w:pPr>
+      <w:proofErr w:type="spellStart"/>
+      <w:r>
+        <w:rPr>
+          <w:lang w:val="en-US"/>
+        </w:rPr>
+        <w:t>Panavise</w:t>
+      </w:r>
+      <w:proofErr w:type="spellEnd"/>
+      <w:r>
+        <w:rPr>
+          <w:lang w:val="en-US"/>
+        </w:rPr>
+        <w:t xml:space="preserve"> – 1 x 201, 312, 371</w:t>
+      </w:r>
+    </w:p>
+    <w:p>
+      <w:pPr>
+        <w:rPr>
+          <w:lang w:val="en-US"/>
+        </w:rPr>
+      </w:pPr>
+      <w:proofErr w:type="spellStart"/>
+      <w:r>
+        <w:rPr>
+          <w:lang w:val="en-US"/>
+        </w:rPr>
+        <w:t>Adafruit</w:t>
+      </w:r>
+      <w:proofErr w:type="spellEnd"/>
+      <w:r>
+        <w:rPr>
+          <w:lang w:val="en-US"/>
+        </w:rPr>
+        <w:t xml:space="preserve"> – 1 x Pi TFT</w:t>
+      </w:r>
+    </w:p>
+    <w:p>
+      <w:pPr>
+        <w:rPr>
+          <w:lang w:val="en-US"/>
+        </w:rPr>
+      </w:pPr>
+      <w:proofErr w:type="spellStart"/>
+      <w:r>
+        <w:rPr>
+          <w:lang w:val="en-US"/>
+        </w:rPr>
+        <w:t>Phenoptix</w:t>
+      </w:r>
+      <w:proofErr w:type="spellEnd"/>
+      <w:r>
+        <w:rPr>
+          <w:lang w:val="en-US"/>
+        </w:rPr>
+        <w:t xml:space="preserve"> - Asked</w:t>
+      </w:r>
+    </w:p>
+    <w:p>
+      <w:pPr>
+        <w:rPr>
+          <w:lang w:val="en-US"/>
+        </w:rPr>
+      </w:pPr>
+      <w:proofErr w:type="gramStart"/>
+      <w:r>
+        <w:rPr>
+          <w:lang w:val="en-US"/>
+        </w:rPr>
+        <w:t>PCSL - ?</w:t>
+      </w:r>
+      <w:proofErr w:type="gramEnd"/>
+    </w:p>
+    <w:p>
+      <w:pPr>
+        <w:rPr>
+          <w:lang w:val="en-US"/>
+        </w:rPr>
+      </w:pPr>
+      <w:proofErr w:type="spellStart"/>
+      <w:proofErr w:type="gramStart"/>
+      <w:r>
+        <w:rPr>
+          <w:lang w:val="en-US"/>
+        </w:rPr>
+        <w:t>Berryclip</w:t>
+      </w:r>
+      <w:proofErr w:type="spellEnd"/>
+      <w:r>
+        <w:rPr>
+          <w:lang w:val="en-US"/>
+        </w:rPr>
         <w:t xml:space="preserve"> - ?</w:t>
       </w:r>
       <w:proofErr w:type="gramEnd"/>
@@ -190,68 +302,13 @@
           <w:lang w:val="en-US"/>
         </w:rPr>
       </w:pPr>
-      <w:r>
-        <w:rPr>
-          <w:lang w:val="en-US"/>
-        </w:rPr>
-        <w:t>Linux voice - Asked</w:t>
-      </w:r>
-    </w:p>
-    <w:p>
-      <w:pPr>
-        <w:rPr>
-          <w:lang w:val="en-US"/>
-        </w:rPr>
-      </w:pPr>
-      <w:proofErr w:type="spellStart"/>
-      <w:r>
-        <w:rPr>
-          <w:lang w:val="en-US"/>
-        </w:rPr>
-        <w:t>Panavise</w:t>
-      </w:r>
-      <w:proofErr w:type="spellEnd"/>
-      <w:r>
-        <w:rPr>
-          <w:lang w:val="en-US"/>
-        </w:rPr>
-        <w:t xml:space="preserve"> – 1 x 201, 312, 371</w:t>
-      </w:r>
-    </w:p>
-    <w:p>
-      <w:pPr>
-        <w:rPr>
-          <w:lang w:val="en-US"/>
-        </w:rPr>
-      </w:pPr>
-      <w:proofErr w:type="spellStart"/>
-      <w:r>
-        <w:rPr>
-          <w:lang w:val="en-US"/>
-        </w:rPr>
-        <w:t>Adafruit</w:t>
-      </w:r>
-      <w:proofErr w:type="spellEnd"/>
-      <w:r>
-        <w:rPr>
-          <w:lang w:val="en-US"/>
-        </w:rPr>
-        <w:t xml:space="preserve"> – 1 x Pi TFT</w:t>
-      </w:r>
-    </w:p>
-    <w:p>
-      <w:pPr>
-        <w:rPr>
-          <w:lang w:val="en-US"/>
-        </w:rPr>
-      </w:pPr>
-      <w:proofErr w:type="spellStart"/>
-      <w:proofErr w:type="gramStart"/>
-      <w:r>
-        <w:rPr>
-          <w:lang w:val="en-US"/>
-        </w:rPr>
-        <w:t>Phenoptix</w:t>
+      <w:proofErr w:type="spellStart"/>
+      <w:proofErr w:type="gramStart"/>
+      <w:r>
+        <w:rPr>
+          <w:lang w:val="en-US"/>
+        </w:rPr>
+        <w:t>Cyntech</w:t>
       </w:r>
       <w:proofErr w:type="spellEnd"/>
       <w:r>
@@ -268,28 +325,58 @@
           <w:lang w:val="en-US"/>
         </w:rPr>
       </w:pPr>
-      <w:proofErr w:type="gramStart"/>
-      <w:r>
-        <w:rPr>
-          <w:lang w:val="en-US"/>
-        </w:rPr>
-        <w:t>PCSL - ?</w:t>
-      </w:r>
-      <w:proofErr w:type="gramEnd"/>
-    </w:p>
-    <w:p>
-      <w:pPr>
-        <w:rPr>
-          <w:lang w:val="en-US"/>
-        </w:rPr>
-      </w:pPr>
-      <w:proofErr w:type="spellStart"/>
-      <w:proofErr w:type="gramStart"/>
-      <w:r>
-        <w:rPr>
-          <w:lang w:val="en-US"/>
-        </w:rPr>
-        <w:t>Berryclip</w:t>
+      <w:r>
+        <w:rPr>
+          <w:lang w:val="en-US"/>
+        </w:rPr>
+        <w:t>Alex Eames - ?</w:t>
+      </w:r>
+    </w:p>
+    <w:p>
+      <w:pPr>
+        <w:rPr>
+          <w:lang w:val="en-US"/>
+        </w:rPr>
+      </w:pPr>
+      <w:r>
+        <w:rPr>
+          <w:lang w:val="en-US"/>
+        </w:rPr>
+        <w:t>Swag store - ?</w:t>
+      </w:r>
+    </w:p>
+    <w:p>
+      <w:pPr>
+        <w:rPr>
+          <w:lang w:val="en-US"/>
+        </w:rPr>
+      </w:pPr>
+      <w:r>
+        <w:rPr>
+          <w:lang w:val="en-US"/>
+        </w:rPr>
+        <w:t>Bare conductive - Asked</w:t>
+      </w:r>
+    </w:p>
+    <w:p>
+      <w:pPr>
+        <w:rPr>
+          <w:lang w:val="en-US"/>
+        </w:rPr>
+      </w:pPr>
+      <w:proofErr w:type="gramStart"/>
+      <w:r>
+        <w:rPr>
+          <w:lang w:val="en-US"/>
+        </w:rPr>
+        <w:t xml:space="preserve">Proto </w:t>
+      </w:r>
+      <w:proofErr w:type="spellStart"/>
+      <w:r>
+        <w:rPr>
+          <w:lang w:val="en-US"/>
+        </w:rPr>
+        <w:t>armour</w:t>
       </w:r>
       <w:proofErr w:type="spellEnd"/>
       <w:r>
@@ -306,13 +393,34 @@
           <w:lang w:val="en-US"/>
         </w:rPr>
       </w:pPr>
-      <w:proofErr w:type="spellStart"/>
-      <w:proofErr w:type="gramStart"/>
-      <w:r>
-        <w:rPr>
-          <w:lang w:val="en-US"/>
-        </w:rPr>
-        <w:t>Cyntech</w:t>
+      <w:proofErr w:type="gramStart"/>
+      <w:r>
+        <w:rPr>
+          <w:lang w:val="en-US"/>
+        </w:rPr>
+        <w:t>RS - ?</w:t>
+      </w:r>
+      <w:proofErr w:type="gramEnd"/>
+    </w:p>
+    <w:p>
+      <w:pPr>
+        <w:rPr>
+          <w:lang w:val="en-US"/>
+        </w:rPr>
+      </w:pPr>
+      <w:proofErr w:type="gramStart"/>
+      <w:r>
+        <w:rPr>
+          <w:lang w:val="en-US"/>
+        </w:rPr>
+        <w:t>CPC/</w:t>
+      </w:r>
+      <w:proofErr w:type="spellStart"/>
+      <w:r>
+        <w:rPr>
+          <w:lang w:val="en-US"/>
+        </w:rPr>
+        <w:t>Farnell</w:t>
       </w:r>
       <w:proofErr w:type="spellEnd"/>
       <w:r>
@@ -333,420 +441,527 @@
         <w:rPr>
           <w:lang w:val="en-US"/>
         </w:rPr>
-        <w:t>Alex Eames - ?</w:t>
-      </w:r>
-    </w:p>
-    <w:p>
-      <w:pPr>
-        <w:rPr>
-          <w:lang w:val="en-US"/>
-        </w:rPr>
-      </w:pPr>
-      <w:r>
-        <w:rPr>
-          <w:lang w:val="en-US"/>
-        </w:rPr>
-        <w:t>Swag store - ?</w:t>
-      </w:r>
-    </w:p>
-    <w:p>
-      <w:pPr>
-        <w:rPr>
-          <w:lang w:val="en-US"/>
-        </w:rPr>
-      </w:pPr>
-      <w:r>
-        <w:rPr>
-          <w:lang w:val="en-US"/>
-        </w:rPr>
-        <w:t>Bare conductive - Asked</w:t>
+        <w:t>No starch press - ?</w:t>
+      </w:r>
+    </w:p>
+    <w:p>
+      <w:pPr>
+        <w:rPr>
+          <w:lang w:val="en-US"/>
+        </w:rPr>
+      </w:pPr>
+      <w:proofErr w:type="spellStart"/>
+      <w:proofErr w:type="gramStart"/>
+      <w:r>
+        <w:rPr>
+          <w:lang w:val="en-US"/>
+        </w:rPr>
+        <w:t>Quilix</w:t>
+      </w:r>
+      <w:proofErr w:type="spellEnd"/>
+      <w:r>
+        <w:rPr>
+          <w:lang w:val="en-US"/>
+        </w:rPr>
+        <w:t xml:space="preserve"> - ?</w:t>
+      </w:r>
+      <w:proofErr w:type="gramEnd"/>
+    </w:p>
+    <w:p>
+      <w:pPr>
+        <w:rPr>
+          <w:lang w:val="en-US"/>
+        </w:rPr>
+      </w:pPr>
+      <w:r>
+        <w:rPr>
+          <w:lang w:val="en-US"/>
+        </w:rPr>
+        <w:t>Kano – one Kano Kit (shipping July)</w:t>
+      </w:r>
+    </w:p>
+    <w:p>
+      <w:pPr>
+        <w:rPr>
+          <w:lang w:val="en-US"/>
+        </w:rPr>
+      </w:pPr>
+      <w:proofErr w:type="spellStart"/>
+      <w:proofErr w:type="gramStart"/>
+      <w:r>
+        <w:rPr>
+          <w:lang w:val="en-US"/>
+        </w:rPr>
+        <w:t>MoPi</w:t>
+      </w:r>
+      <w:proofErr w:type="spellEnd"/>
+      <w:r>
+        <w:rPr>
+          <w:lang w:val="en-US"/>
+        </w:rPr>
+        <w:t xml:space="preserve"> - ?</w:t>
+      </w:r>
+      <w:proofErr w:type="gramEnd"/>
+    </w:p>
+    <w:p>
+      <w:pPr>
+        <w:rPr>
+          <w:lang w:val="en-US"/>
+        </w:rPr>
+      </w:pPr>
+      <w:proofErr w:type="spellStart"/>
+      <w:proofErr w:type="gramStart"/>
+      <w:r>
+        <w:rPr>
+          <w:lang w:val="en-US"/>
+        </w:rPr>
+        <w:t>Sweetbox</w:t>
+      </w:r>
+      <w:proofErr w:type="spellEnd"/>
+      <w:r>
+        <w:rPr>
+          <w:lang w:val="en-US"/>
+        </w:rPr>
+        <w:t xml:space="preserve"> - ?</w:t>
+      </w:r>
+      <w:proofErr w:type="gramEnd"/>
+    </w:p>
+    <w:p>
+      <w:pPr>
+        <w:rPr>
+          <w:lang w:val="en-US"/>
+        </w:rPr>
+      </w:pPr>
+      <w:proofErr w:type="spellStart"/>
+      <w:proofErr w:type="gramStart"/>
+      <w:r>
+        <w:rPr>
+          <w:lang w:val="en-US"/>
+        </w:rPr>
+        <w:t>Meltwater</w:t>
+      </w:r>
+      <w:proofErr w:type="spellEnd"/>
+      <w:r>
+        <w:rPr>
+          <w:lang w:val="en-US"/>
+        </w:rPr>
+        <w:t xml:space="preserve"> - ?</w:t>
+      </w:r>
+      <w:proofErr w:type="gramEnd"/>
+    </w:p>
+    <w:p>
+      <w:pPr>
+        <w:rPr>
+          <w:lang w:val="en-US"/>
+        </w:rPr>
+      </w:pPr>
+      <w:proofErr w:type="spellStart"/>
+      <w:proofErr w:type="gramStart"/>
+      <w:r>
+        <w:rPr>
+          <w:lang w:val="en-US"/>
+        </w:rPr>
+        <w:lastRenderedPageBreak/>
+        <w:t>Logi</w:t>
+      </w:r>
+      <w:proofErr w:type="spellEnd"/>
+      <w:r>
+        <w:rPr>
+          <w:lang w:val="en-US"/>
+        </w:rPr>
+        <w:t>-Pi - ?</w:t>
+      </w:r>
+      <w:proofErr w:type="gramEnd"/>
+    </w:p>
+    <w:p>
+      <w:pPr>
+        <w:rPr>
+          <w:lang w:val="en-US"/>
+        </w:rPr>
+      </w:pPr>
+      <w:r>
+        <w:rPr>
+          <w:lang w:val="en-US"/>
+        </w:rPr>
+        <w:t xml:space="preserve">Wiley – 1 each of 6 books - </w:t>
+      </w:r>
+      <w:r>
+        <w:rPr>
+          <w:lang w:val="en-US"/>
+        </w:rPr>
+        <w:t>Raspberry Pi User Guide, Raspberry Pi Projects, Adventures in Raspberry Pi, Raspberry Pi For Dummies, Learning Python with Raspberry Pi , Raspberry Pi Projects For Dummies</w:t>
+      </w:r>
+    </w:p>
+    <w:p>
+      <w:pPr>
+        <w:rPr>
+          <w:lang w:val="en-US"/>
+        </w:rPr>
+      </w:pPr>
+      <w:proofErr w:type="spellStart"/>
+      <w:proofErr w:type="gramStart"/>
+      <w:r>
+        <w:rPr>
+          <w:lang w:val="en-US"/>
+        </w:rPr>
+        <w:t>Oreilly</w:t>
+      </w:r>
+      <w:proofErr w:type="spellEnd"/>
+      <w:r>
+        <w:rPr>
+          <w:lang w:val="en-US"/>
+        </w:rPr>
+        <w:t xml:space="preserve"> - ?</w:t>
+      </w:r>
+      <w:proofErr w:type="gramEnd"/>
+    </w:p>
+    <w:p>
+      <w:pPr>
+        <w:rPr>
+          <w:lang w:val="en-US"/>
+        </w:rPr>
+      </w:pPr>
+      <w:r>
+        <w:rPr>
+          <w:lang w:val="en-US"/>
+        </w:rPr>
+        <w:t xml:space="preserve">Milo Creek – 10 app vouchers for </w:t>
+      </w:r>
+      <w:proofErr w:type="spellStart"/>
+      <w:r>
+        <w:rPr>
+          <w:lang w:val="en-US"/>
+        </w:rPr>
+        <w:t>RasPiConnect</w:t>
+      </w:r>
+      <w:proofErr w:type="spellEnd"/>
+    </w:p>
+    <w:p>
+      <w:pPr>
+        <w:rPr>
+          <w:lang w:val="en-US"/>
+        </w:rPr>
+      </w:pPr>
+      <w:proofErr w:type="spellStart"/>
+      <w:r>
+        <w:rPr>
+          <w:lang w:val="en-US"/>
+        </w:rPr>
+        <w:t>Bookaxis</w:t>
+      </w:r>
+      <w:proofErr w:type="spellEnd"/>
+      <w:r>
+        <w:rPr>
+          <w:lang w:val="en-US"/>
+        </w:rPr>
+        <w:t xml:space="preserve"> - Asked</w:t>
+      </w:r>
+    </w:p>
+    <w:p>
+      <w:pPr>
+        <w:rPr>
+          <w:lang w:val="en-US"/>
+        </w:rPr>
+      </w:pPr>
+      <w:proofErr w:type="spellStart"/>
+      <w:r>
+        <w:rPr>
+          <w:lang w:val="en-US"/>
+        </w:rPr>
+        <w:t>Packt</w:t>
+      </w:r>
+      <w:proofErr w:type="spellEnd"/>
+      <w:r>
+        <w:rPr>
+          <w:lang w:val="en-US"/>
+        </w:rPr>
+        <w:t xml:space="preserve"> Publishing - ?</w:t>
+      </w:r>
+    </w:p>
+    <w:p>
+      <w:pPr>
+        <w:rPr>
+          <w:lang w:val="en-US"/>
+        </w:rPr>
+      </w:pPr>
+      <w:r>
+        <w:rPr>
+          <w:lang w:val="en-US"/>
+        </w:rPr>
+        <w:t>CW2 Pi UPS – 2 x Pi UPS</w:t>
+      </w:r>
+    </w:p>
+    <w:p>
+      <w:pPr>
+        <w:rPr>
+          <w:rFonts w:ascii="Arial" w:hAnsi="Arial" w:cs="Arial"/>
+          <w:color w:val="222222"/>
+          <w:sz w:val="20"/>
+          <w:szCs w:val="20"/>
+          <w:shd w:val="clear" w:color="auto" w:fill="FFFFFF"/>
+        </w:rPr>
+      </w:pPr>
+      <w:r>
+        <w:rPr>
+          <w:lang w:val="en-US"/>
+        </w:rPr>
+        <w:t xml:space="preserve">Pi Modules - </w:t>
+      </w:r>
+      <w:r>
+        <w:rPr>
+          <w:rFonts w:ascii="Arial" w:hAnsi="Arial" w:cs="Arial"/>
+          <w:color w:val="222222"/>
+          <w:sz w:val="20"/>
+          <w:szCs w:val="20"/>
+          <w:shd w:val="clear" w:color="auto" w:fill="FFFFFF"/>
+        </w:rPr>
+        <w:t xml:space="preserve">10 </w:t>
+      </w:r>
+      <w:proofErr w:type="spellStart"/>
+      <w:r>
+        <w:rPr>
+          <w:rFonts w:ascii="Arial" w:hAnsi="Arial" w:cs="Arial"/>
+          <w:color w:val="222222"/>
+          <w:sz w:val="20"/>
+          <w:szCs w:val="20"/>
+          <w:shd w:val="clear" w:color="auto" w:fill="FFFFFF"/>
+        </w:rPr>
+        <w:t>UPiS</w:t>
+      </w:r>
+      <w:proofErr w:type="spellEnd"/>
+      <w:r>
+        <w:rPr>
+          <w:rFonts w:ascii="Arial" w:hAnsi="Arial" w:cs="Arial"/>
+          <w:color w:val="222222"/>
+          <w:sz w:val="20"/>
+          <w:szCs w:val="20"/>
+          <w:shd w:val="clear" w:color="auto" w:fill="FFFFFF"/>
+        </w:rPr>
+        <w:t xml:space="preserve"> Advanced with 10 cases as also 10 </w:t>
+      </w:r>
+      <w:proofErr w:type="spellStart"/>
+      <w:r>
+        <w:rPr>
+          <w:rFonts w:ascii="Arial" w:hAnsi="Arial" w:cs="Arial"/>
+          <w:color w:val="222222"/>
+          <w:sz w:val="20"/>
+          <w:szCs w:val="20"/>
+          <w:shd w:val="clear" w:color="auto" w:fill="FFFFFF"/>
+        </w:rPr>
+        <w:t>PiCoolFan</w:t>
+      </w:r>
+      <w:proofErr w:type="spellEnd"/>
+    </w:p>
+    <w:p>
+      <w:pPr>
+        <w:rPr>
+          <w:rFonts w:ascii="Arial" w:hAnsi="Arial" w:cs="Arial"/>
+          <w:color w:val="222222"/>
+          <w:sz w:val="20"/>
+          <w:szCs w:val="20"/>
+          <w:shd w:val="clear" w:color="auto" w:fill="FFFFFF"/>
+        </w:rPr>
+      </w:pPr>
+      <w:r>
+        <w:rPr>
+          <w:rFonts w:ascii="Arial" w:hAnsi="Arial" w:cs="Arial"/>
+          <w:color w:val="222222"/>
+          <w:sz w:val="20"/>
+          <w:szCs w:val="20"/>
+          <w:shd w:val="clear" w:color="auto" w:fill="FFFFFF"/>
+        </w:rPr>
+        <w:t>AB Electronics – 2 x ADC Pi, 2 x IO Pi 32, 2 x RTC Pi, 2 x Serial Pi RS232</w:t>
+      </w:r>
+    </w:p>
+    <w:p>
+      <w:pPr>
+        <w:rPr>
+          <w:rFonts w:ascii="Arial" w:hAnsi="Arial" w:cs="Arial"/>
+          <w:color w:val="222222"/>
+          <w:sz w:val="20"/>
+          <w:szCs w:val="20"/>
+          <w:shd w:val="clear" w:color="auto" w:fill="FFFFFF"/>
+        </w:rPr>
+      </w:pPr>
+      <w:proofErr w:type="spellStart"/>
+      <w:r>
+        <w:rPr>
+          <w:rFonts w:ascii="Arial" w:hAnsi="Arial" w:cs="Arial"/>
+          <w:color w:val="222222"/>
+          <w:sz w:val="20"/>
+          <w:szCs w:val="20"/>
+          <w:shd w:val="clear" w:color="auto" w:fill="FFFFFF"/>
+        </w:rPr>
+        <w:t>PiBot</w:t>
+      </w:r>
+      <w:proofErr w:type="spellEnd"/>
+      <w:r>
+        <w:rPr>
+          <w:rFonts w:ascii="Arial" w:hAnsi="Arial" w:cs="Arial"/>
+          <w:color w:val="222222"/>
+          <w:sz w:val="20"/>
+          <w:szCs w:val="20"/>
+          <w:shd w:val="clear" w:color="auto" w:fill="FFFFFF"/>
+        </w:rPr>
+        <w:t xml:space="preserve"> </w:t>
+      </w:r>
+      <w:proofErr w:type="gramStart"/>
+      <w:r>
+        <w:rPr>
+          <w:rFonts w:ascii="Arial" w:hAnsi="Arial" w:cs="Arial"/>
+          <w:color w:val="222222"/>
+          <w:sz w:val="20"/>
+          <w:szCs w:val="20"/>
+          <w:shd w:val="clear" w:color="auto" w:fill="FFFFFF"/>
+        </w:rPr>
+        <w:t>– ?</w:t>
+      </w:r>
+      <w:proofErr w:type="gramEnd"/>
+    </w:p>
+    <w:p>
+      <w:pPr>
+        <w:rPr>
+          <w:rFonts w:ascii="Arial" w:hAnsi="Arial" w:cs="Arial"/>
+          <w:color w:val="222222"/>
+          <w:sz w:val="20"/>
+          <w:szCs w:val="20"/>
+          <w:shd w:val="clear" w:color="auto" w:fill="FFFFFF"/>
+        </w:rPr>
+      </w:pPr>
+      <w:r>
+        <w:rPr>
+          <w:rFonts w:ascii="Arial" w:hAnsi="Arial" w:cs="Arial"/>
+          <w:color w:val="222222"/>
+          <w:sz w:val="20"/>
+          <w:szCs w:val="20"/>
+          <w:shd w:val="clear" w:color="auto" w:fill="FFFFFF"/>
+        </w:rPr>
+        <w:t>OpenElectrons.com – have promised some, need to catalogue</w:t>
+      </w:r>
+    </w:p>
+    <w:p>
+      <w:pPr>
+        <w:rPr>
+          <w:rFonts w:ascii="Arial" w:hAnsi="Arial" w:cs="Arial"/>
+          <w:color w:val="222222"/>
+          <w:sz w:val="20"/>
+          <w:szCs w:val="20"/>
+          <w:shd w:val="clear" w:color="auto" w:fill="FFFFFF"/>
+        </w:rPr>
+      </w:pPr>
+      <w:proofErr w:type="spellStart"/>
+      <w:proofErr w:type="gramStart"/>
+      <w:r>
+        <w:rPr>
+          <w:rFonts w:ascii="Arial" w:hAnsi="Arial" w:cs="Arial"/>
+          <w:color w:val="222222"/>
+          <w:sz w:val="20"/>
+          <w:szCs w:val="20"/>
+          <w:shd w:val="clear" w:color="auto" w:fill="FFFFFF"/>
+        </w:rPr>
+        <w:t>Kitronik</w:t>
+      </w:r>
+      <w:proofErr w:type="spellEnd"/>
+      <w:r>
+        <w:rPr>
+          <w:rFonts w:ascii="Arial" w:hAnsi="Arial" w:cs="Arial"/>
+          <w:color w:val="222222"/>
+          <w:sz w:val="20"/>
+          <w:szCs w:val="20"/>
+          <w:shd w:val="clear" w:color="auto" w:fill="FFFFFF"/>
+        </w:rPr>
+        <w:t xml:space="preserve"> - ?</w:t>
+      </w:r>
+      <w:proofErr w:type="gramEnd"/>
+    </w:p>
+    <w:p>
+      <w:pPr>
+        <w:rPr>
+          <w:rFonts w:ascii="Arial" w:hAnsi="Arial" w:cs="Arial"/>
+          <w:color w:val="222222"/>
+          <w:sz w:val="20"/>
+          <w:szCs w:val="20"/>
+          <w:shd w:val="clear" w:color="auto" w:fill="FFFFFF"/>
+        </w:rPr>
+      </w:pPr>
+      <w:proofErr w:type="gramStart"/>
+      <w:r>
+        <w:rPr>
+          <w:rFonts w:ascii="Arial" w:hAnsi="Arial" w:cs="Arial"/>
+          <w:color w:val="222222"/>
+          <w:sz w:val="20"/>
+          <w:szCs w:val="20"/>
+          <w:shd w:val="clear" w:color="auto" w:fill="FFFFFF"/>
+        </w:rPr>
+        <w:t>SK Pang - ?</w:t>
+      </w:r>
+      <w:proofErr w:type="gramEnd"/>
+    </w:p>
+    <w:p>
+      <w:pPr>
+        <w:rPr>
+          <w:rFonts w:ascii="Arial" w:hAnsi="Arial" w:cs="Arial"/>
+          <w:color w:val="222222"/>
+          <w:sz w:val="20"/>
+          <w:szCs w:val="20"/>
+          <w:shd w:val="clear" w:color="auto" w:fill="FFFFFF"/>
+        </w:rPr>
+      </w:pPr>
+      <w:proofErr w:type="spellStart"/>
+      <w:proofErr w:type="gramStart"/>
+      <w:r>
+        <w:rPr>
+          <w:rFonts w:ascii="Arial" w:hAnsi="Arial" w:cs="Arial"/>
+          <w:color w:val="222222"/>
+          <w:sz w:val="20"/>
+          <w:szCs w:val="20"/>
+          <w:shd w:val="clear" w:color="auto" w:fill="FFFFFF"/>
+        </w:rPr>
+        <w:t>Ragworm</w:t>
+      </w:r>
+      <w:proofErr w:type="spellEnd"/>
+      <w:r>
+        <w:rPr>
+          <w:rFonts w:ascii="Arial" w:hAnsi="Arial" w:cs="Arial"/>
+          <w:color w:val="222222"/>
+          <w:sz w:val="20"/>
+          <w:szCs w:val="20"/>
+          <w:shd w:val="clear" w:color="auto" w:fill="FFFFFF"/>
+        </w:rPr>
+        <w:t xml:space="preserve"> - ?</w:t>
+      </w:r>
+      <w:proofErr w:type="gramEnd"/>
+    </w:p>
+    <w:p>
+      <w:pPr>
+        <w:rPr>
+          <w:lang w:val="en-US"/>
+        </w:rPr>
+      </w:pPr>
+      <w:proofErr w:type="spellStart"/>
+      <w:r>
+        <w:rPr>
+          <w:rFonts w:ascii="Arial" w:hAnsi="Arial" w:cs="Arial"/>
+          <w:color w:val="222222"/>
+          <w:sz w:val="20"/>
+          <w:szCs w:val="20"/>
+          <w:shd w:val="clear" w:color="auto" w:fill="FFFFFF"/>
+        </w:rPr>
+        <w:t>Ciseco</w:t>
+      </w:r>
+      <w:proofErr w:type="spellEnd"/>
+      <w:r>
+        <w:rPr>
+          <w:rFonts w:ascii="Arial" w:hAnsi="Arial" w:cs="Arial"/>
+          <w:color w:val="222222"/>
+          <w:sz w:val="20"/>
+          <w:szCs w:val="20"/>
+          <w:shd w:val="clear" w:color="auto" w:fill="FFFFFF"/>
+        </w:rPr>
+        <w:t xml:space="preserve"> - ?</w:t>
       </w:r>
       <w:bookmarkStart w:id="0" w:name="_GoBack"/>
       <w:bookmarkEnd w:id="0"/>
-    </w:p>
-    <w:p>
-      <w:pPr>
-        <w:rPr>
-          <w:lang w:val="en-US"/>
-        </w:rPr>
-      </w:pPr>
-      <w:proofErr w:type="gramStart"/>
-      <w:r>
-        <w:rPr>
-          <w:lang w:val="en-US"/>
-        </w:rPr>
-        <w:t xml:space="preserve">Proto </w:t>
-      </w:r>
-      <w:proofErr w:type="spellStart"/>
-      <w:r>
-        <w:rPr>
-          <w:lang w:val="en-US"/>
-        </w:rPr>
-        <w:t>armour</w:t>
-      </w:r>
-      <w:proofErr w:type="spellEnd"/>
-      <w:r>
-        <w:rPr>
-          <w:lang w:val="en-US"/>
-        </w:rPr>
-        <w:t xml:space="preserve"> - ?</w:t>
-      </w:r>
-      <w:proofErr w:type="gramEnd"/>
-    </w:p>
-    <w:p>
-      <w:pPr>
-        <w:rPr>
-          <w:lang w:val="en-US"/>
-        </w:rPr>
-      </w:pPr>
-      <w:proofErr w:type="gramStart"/>
-      <w:r>
-        <w:rPr>
-          <w:lang w:val="en-US"/>
-        </w:rPr>
-        <w:t>RS - ?</w:t>
-      </w:r>
-      <w:proofErr w:type="gramEnd"/>
-    </w:p>
-    <w:p>
-      <w:pPr>
-        <w:rPr>
-          <w:lang w:val="en-US"/>
-        </w:rPr>
-      </w:pPr>
-      <w:proofErr w:type="gramStart"/>
-      <w:r>
-        <w:rPr>
-          <w:lang w:val="en-US"/>
-        </w:rPr>
-        <w:t>CPC/</w:t>
-      </w:r>
-      <w:proofErr w:type="spellStart"/>
-      <w:r>
-        <w:rPr>
-          <w:lang w:val="en-US"/>
-        </w:rPr>
-        <w:t>Farnell</w:t>
-      </w:r>
-      <w:proofErr w:type="spellEnd"/>
-      <w:r>
-        <w:rPr>
-          <w:lang w:val="en-US"/>
-        </w:rPr>
-        <w:t xml:space="preserve"> - ?</w:t>
-      </w:r>
-      <w:proofErr w:type="gramEnd"/>
-    </w:p>
-    <w:p>
-      <w:pPr>
-        <w:rPr>
-          <w:lang w:val="en-US"/>
-        </w:rPr>
-      </w:pPr>
-      <w:r>
-        <w:rPr>
-          <w:lang w:val="en-US"/>
-        </w:rPr>
-        <w:t>No starch press - ?</w:t>
-      </w:r>
-    </w:p>
-    <w:p>
-      <w:pPr>
-        <w:rPr>
-          <w:lang w:val="en-US"/>
-        </w:rPr>
-      </w:pPr>
-      <w:proofErr w:type="spellStart"/>
-      <w:proofErr w:type="gramStart"/>
-      <w:r>
-        <w:rPr>
-          <w:lang w:val="en-US"/>
-        </w:rPr>
-        <w:t>Quilix</w:t>
-      </w:r>
-      <w:proofErr w:type="spellEnd"/>
-      <w:r>
-        <w:rPr>
-          <w:lang w:val="en-US"/>
-        </w:rPr>
-        <w:t xml:space="preserve"> - ?</w:t>
-      </w:r>
-      <w:proofErr w:type="gramEnd"/>
-    </w:p>
-    <w:p>
-      <w:pPr>
-        <w:rPr>
-          <w:lang w:val="en-US"/>
-        </w:rPr>
-      </w:pPr>
-      <w:r>
-        <w:rPr>
-          <w:lang w:val="en-US"/>
-        </w:rPr>
-        <w:t>Kano – one Kano Kit (shipping July)</w:t>
-      </w:r>
-    </w:p>
-    <w:p>
-      <w:pPr>
-        <w:rPr>
-          <w:lang w:val="en-US"/>
-        </w:rPr>
-      </w:pPr>
-      <w:proofErr w:type="spellStart"/>
-      <w:proofErr w:type="gramStart"/>
-      <w:r>
-        <w:rPr>
-          <w:lang w:val="en-US"/>
-        </w:rPr>
-        <w:t>MoPi</w:t>
-      </w:r>
-      <w:proofErr w:type="spellEnd"/>
-      <w:r>
-        <w:rPr>
-          <w:lang w:val="en-US"/>
-        </w:rPr>
-        <w:t xml:space="preserve"> - ?</w:t>
-      </w:r>
-      <w:proofErr w:type="gramEnd"/>
-    </w:p>
-    <w:p>
-      <w:pPr>
-        <w:rPr>
-          <w:lang w:val="en-US"/>
-        </w:rPr>
-      </w:pPr>
-      <w:proofErr w:type="spellStart"/>
-      <w:proofErr w:type="gramStart"/>
-      <w:r>
-        <w:rPr>
-          <w:lang w:val="en-US"/>
-        </w:rPr>
-        <w:t>Sweetbox</w:t>
-      </w:r>
-      <w:proofErr w:type="spellEnd"/>
-      <w:r>
-        <w:rPr>
-          <w:lang w:val="en-US"/>
-        </w:rPr>
-        <w:t xml:space="preserve"> - ?</w:t>
-      </w:r>
-      <w:proofErr w:type="gramEnd"/>
-    </w:p>
-    <w:p>
-      <w:pPr>
-        <w:rPr>
-          <w:lang w:val="en-US"/>
-        </w:rPr>
-      </w:pPr>
-      <w:proofErr w:type="spellStart"/>
-      <w:proofErr w:type="gramStart"/>
-      <w:r>
-        <w:rPr>
-          <w:lang w:val="en-US"/>
-        </w:rPr>
-        <w:t>Meltwater</w:t>
-      </w:r>
-      <w:proofErr w:type="spellEnd"/>
-      <w:r>
-        <w:rPr>
-          <w:lang w:val="en-US"/>
-        </w:rPr>
-        <w:t xml:space="preserve"> - ?</w:t>
-      </w:r>
-      <w:proofErr w:type="gramEnd"/>
-    </w:p>
-    <w:p>
-      <w:pPr>
-        <w:rPr>
-          <w:lang w:val="en-US"/>
-        </w:rPr>
-      </w:pPr>
-      <w:proofErr w:type="spellStart"/>
-      <w:proofErr w:type="gramStart"/>
-      <w:r>
-        <w:rPr>
-          <w:lang w:val="en-US"/>
-        </w:rPr>
-        <w:lastRenderedPageBreak/>
-        <w:t>Logi</w:t>
-      </w:r>
-      <w:proofErr w:type="spellEnd"/>
-      <w:r>
-        <w:rPr>
-          <w:lang w:val="en-US"/>
-        </w:rPr>
-        <w:t>-Pi - ?</w:t>
-      </w:r>
-      <w:proofErr w:type="gramEnd"/>
-    </w:p>
-    <w:p>
-      <w:pPr>
-        <w:rPr>
-          <w:lang w:val="en-US"/>
-        </w:rPr>
-      </w:pPr>
-      <w:r>
-        <w:rPr>
-          <w:lang w:val="en-US"/>
-        </w:rPr>
-        <w:t xml:space="preserve">Wiley – 1 each of 6 books - </w:t>
-      </w:r>
-      <w:r>
-        <w:rPr>
-          <w:lang w:val="en-US"/>
-        </w:rPr>
-        <w:t>Raspberry Pi User Guide, Raspberry Pi Projects, Adventures in Raspberry Pi, Raspberry Pi For Dummies, Learning Python with Raspberry Pi , Raspberry Pi Projects For Dummies</w:t>
-      </w:r>
-    </w:p>
-    <w:p>
-      <w:pPr>
-        <w:rPr>
-          <w:lang w:val="en-US"/>
-        </w:rPr>
-      </w:pPr>
-      <w:proofErr w:type="spellStart"/>
-      <w:proofErr w:type="gramStart"/>
-      <w:r>
-        <w:rPr>
-          <w:lang w:val="en-US"/>
-        </w:rPr>
-        <w:t>Oreilly</w:t>
-      </w:r>
-      <w:proofErr w:type="spellEnd"/>
-      <w:r>
-        <w:rPr>
-          <w:lang w:val="en-US"/>
-        </w:rPr>
-        <w:t xml:space="preserve"> - ?</w:t>
-      </w:r>
-      <w:proofErr w:type="gramEnd"/>
-    </w:p>
-    <w:p>
-      <w:pPr>
-        <w:rPr>
-          <w:lang w:val="en-US"/>
-        </w:rPr>
-      </w:pPr>
-      <w:proofErr w:type="gramStart"/>
-      <w:r>
-        <w:rPr>
-          <w:lang w:val="en-US"/>
-        </w:rPr>
-        <w:t>Milo Creek - ?</w:t>
-      </w:r>
-      <w:proofErr w:type="gramEnd"/>
-    </w:p>
-    <w:p>
-      <w:pPr>
-        <w:rPr>
-          <w:lang w:val="en-US"/>
-        </w:rPr>
-      </w:pPr>
-      <w:proofErr w:type="spellStart"/>
-      <w:r>
-        <w:rPr>
-          <w:lang w:val="en-US"/>
-        </w:rPr>
-        <w:t>Bookaxis</w:t>
-      </w:r>
-      <w:proofErr w:type="spellEnd"/>
-      <w:r>
-        <w:rPr>
-          <w:lang w:val="en-US"/>
-        </w:rPr>
-        <w:t xml:space="preserve"> - Asked</w:t>
-      </w:r>
-    </w:p>
-    <w:p>
-      <w:pPr>
-        <w:rPr>
-          <w:lang w:val="en-US"/>
-        </w:rPr>
-      </w:pPr>
-      <w:proofErr w:type="spellStart"/>
-      <w:r>
-        <w:rPr>
-          <w:lang w:val="en-US"/>
-        </w:rPr>
-        <w:t>Packt</w:t>
-      </w:r>
-      <w:proofErr w:type="spellEnd"/>
-      <w:r>
-        <w:rPr>
-          <w:lang w:val="en-US"/>
-        </w:rPr>
-        <w:t xml:space="preserve"> Publishing - ?</w:t>
-      </w:r>
-    </w:p>
-    <w:p>
-      <w:pPr>
-        <w:rPr>
-          <w:lang w:val="en-US"/>
-        </w:rPr>
-      </w:pPr>
-      <w:r>
-        <w:rPr>
-          <w:lang w:val="en-US"/>
-        </w:rPr>
-        <w:t>CW2 Pi UPS – 2 x Pi UPS</w:t>
-      </w:r>
-    </w:p>
-    <w:p>
-      <w:pPr>
-        <w:rPr>
-          <w:lang w:val="en-US"/>
-        </w:rPr>
-      </w:pPr>
-      <w:r>
-        <w:rPr>
-          <w:lang w:val="en-US"/>
-        </w:rPr>
-        <w:t xml:space="preserve">Pi Modules - </w:t>
-      </w:r>
-      <w:r>
-        <w:rPr>
-          <w:rFonts w:ascii="Arial" w:hAnsi="Arial" w:cs="Arial"/>
-          <w:color w:val="222222"/>
-          <w:sz w:val="20"/>
-          <w:szCs w:val="20"/>
-          <w:shd w:val="clear" w:color="auto" w:fill="FFFFFF"/>
-        </w:rPr>
-        <w:t xml:space="preserve">10 </w:t>
-      </w:r>
-      <w:proofErr w:type="spellStart"/>
-      <w:r>
-        <w:rPr>
-          <w:rFonts w:ascii="Arial" w:hAnsi="Arial" w:cs="Arial"/>
-          <w:color w:val="222222"/>
-          <w:sz w:val="20"/>
-          <w:szCs w:val="20"/>
-          <w:shd w:val="clear" w:color="auto" w:fill="FFFFFF"/>
-        </w:rPr>
-        <w:t>UPiS</w:t>
-      </w:r>
-      <w:proofErr w:type="spellEnd"/>
-      <w:r>
-        <w:rPr>
-          <w:rFonts w:ascii="Arial" w:hAnsi="Arial" w:cs="Arial"/>
-          <w:color w:val="222222"/>
-          <w:sz w:val="20"/>
-          <w:szCs w:val="20"/>
-          <w:shd w:val="clear" w:color="auto" w:fill="FFFFFF"/>
-        </w:rPr>
-        <w:t xml:space="preserve"> Advanced with 10 cases as also 10 </w:t>
-      </w:r>
-      <w:proofErr w:type="spellStart"/>
-      <w:r>
-        <w:rPr>
-          <w:rFonts w:ascii="Arial" w:hAnsi="Arial" w:cs="Arial"/>
-          <w:color w:val="222222"/>
-          <w:sz w:val="20"/>
-          <w:szCs w:val="20"/>
-          <w:shd w:val="clear" w:color="auto" w:fill="FFFFFF"/>
-        </w:rPr>
-        <w:t>PiCoolFan</w:t>
-      </w:r>
-      <w:proofErr w:type="spellEnd"/>
     </w:p>
     <w:sectPr>
       <w:pgSz w:w="11906" w:h="16838"/>

</xml_diff>

<commit_message>
update prize list (again)
</commit_message>
<xml_diff>
--- a/Big Birthday Competition/MagPi 2nd Birthday Prizes.docx
+++ b/Big Birthday Competition/MagPi 2nd Birthday Prizes.docx
@@ -372,27 +372,6 @@
           <w:lang w:val="en-US"/>
         </w:rPr>
       </w:pPr>
-      <w:proofErr w:type="gramStart"/>
-      <w:r>
-        <w:rPr>
-          <w:lang w:val="en-US"/>
-        </w:rPr>
-        <w:t>Bare</w:t>
-      </w:r>
-      <w:proofErr w:type="gramEnd"/>
-      <w:r>
-        <w:rPr>
-          <w:lang w:val="en-US"/>
-        </w:rPr>
-        <w:t xml:space="preserve"> conductive - Asked</w:t>
-      </w:r>
-    </w:p>
-    <w:p>
-      <w:pPr>
-        <w:rPr>
-          <w:lang w:val="en-US"/>
-        </w:rPr>
-      </w:pPr>
       <w:r>
         <w:rPr>
           <w:lang w:val="en-US"/>
@@ -519,19 +498,30 @@
         <w:rPr>
           <w:lang w:val="en-US"/>
         </w:rPr>
-        <w:t xml:space="preserve">The Pi Hut </w:t>
-      </w:r>
-      <w:r>
-        <w:rPr>
-          <w:lang w:val="en-US"/>
-        </w:rPr>
-        <w:t>–</w:t>
-      </w:r>
-      <w:r>
-        <w:rPr>
-          <w:lang w:val="en-US"/>
-        </w:rPr>
-        <w:t xml:space="preserve"> Asked</w:t>
+        <w:t>The Pi Hut – Asked</w:t>
+      </w:r>
+    </w:p>
+    <w:p>
+      <w:pPr>
+        <w:rPr>
+          <w:lang w:val="en-US"/>
+        </w:rPr>
+      </w:pPr>
+      <w:r>
+        <w:rPr>
+          <w:lang w:val="en-US"/>
+        </w:rPr>
+        <w:t xml:space="preserve">Bare conductive - </w:t>
+      </w:r>
+      <w:r>
+        <w:rPr>
+          <w:rFonts w:ascii="Arial" w:hAnsi="Arial" w:cs="Arial"/>
+          <w:color w:val="222222"/>
+          <w:sz w:val="20"/>
+          <w:szCs w:val="20"/>
+          <w:shd w:val="clear" w:color="auto" w:fill="FFFFFF"/>
+        </w:rPr>
+        <w:t>10 pens, 2 house kits and 2 card kits</w:t>
       </w:r>
       <w:bookmarkStart w:id="0" w:name="_GoBack"/>
       <w:bookmarkEnd w:id="0"/>

</xml_diff>

<commit_message>
update prize list (yet again)
</commit_message>
<xml_diff>
--- a/Big Birthday Competition/MagPi 2nd Birthday Prizes.docx
+++ b/Big Birthday Competition/MagPi 2nd Birthday Prizes.docx
@@ -523,8 +523,6 @@
         </w:rPr>
         <w:t>10 pens, 2 house kits and 2 card kits</w:t>
       </w:r>
-      <w:bookmarkStart w:id="0" w:name="_GoBack"/>
-      <w:bookmarkEnd w:id="0"/>
     </w:p>
     <w:p>
       <w:pPr>
@@ -712,6 +710,14 @@
         </w:rPr>
         <w:t xml:space="preserve"> 2 bundle</w:t>
       </w:r>
+      <w:r>
+        <w:rPr>
+          <w:lang w:val="en-US"/>
+        </w:rPr>
+        <w:t xml:space="preserve"> (shipping ourselves)</w:t>
+      </w:r>
+      <w:bookmarkStart w:id="0" w:name="_GoBack"/>
+      <w:bookmarkEnd w:id="0"/>
     </w:p>
     <w:p>
       <w:pPr>
@@ -794,6 +800,12 @@
         </w:rPr>
         <w:t>, 5 bright pi</w:t>
       </w:r>
+      <w:r>
+        <w:rPr>
+          <w:lang w:val="en-US"/>
+        </w:rPr>
+        <w:t xml:space="preserve"> (shipping ourselves)</w:t>
+      </w:r>
     </w:p>
     <w:p>
       <w:pPr>
@@ -813,7 +825,69 @@
         <w:rPr>
           <w:lang w:val="en-US"/>
         </w:rPr>
-        <w:t xml:space="preserve"> – sent goodies – need to catalogue</w:t>
+        <w:t xml:space="preserve"> – </w:t>
+      </w:r>
+      <w:r>
+        <w:rPr>
+          <w:lang w:val="en-US"/>
+        </w:rPr>
+        <w:t xml:space="preserve">3 x </w:t>
+      </w:r>
+      <w:proofErr w:type="spellStart"/>
+      <w:r>
+        <w:rPr>
+          <w:lang w:val="en-US"/>
+        </w:rPr>
+        <w:t>LEDBorg</w:t>
+      </w:r>
+      <w:proofErr w:type="spellEnd"/>
+      <w:r>
+        <w:rPr>
+          <w:lang w:val="en-US"/>
+        </w:rPr>
+        <w:t xml:space="preserve">, 2 x </w:t>
+      </w:r>
+      <w:proofErr w:type="spellStart"/>
+      <w:r>
+        <w:rPr>
+          <w:lang w:val="en-US"/>
+        </w:rPr>
+        <w:t>picoBORG</w:t>
+      </w:r>
+      <w:proofErr w:type="spellEnd"/>
+      <w:r>
+        <w:rPr>
+          <w:lang w:val="en-US"/>
+        </w:rPr>
+        <w:t xml:space="preserve">, 1 x </w:t>
+      </w:r>
+      <w:proofErr w:type="spellStart"/>
+      <w:r>
+        <w:rPr>
+          <w:lang w:val="en-US"/>
+        </w:rPr>
+        <w:t>XLoBorg</w:t>
+      </w:r>
+      <w:proofErr w:type="spellEnd"/>
+      <w:r>
+        <w:rPr>
+          <w:lang w:val="en-US"/>
+        </w:rPr>
+        <w:t xml:space="preserve">, 1 x </w:t>
+      </w:r>
+      <w:proofErr w:type="spellStart"/>
+      <w:r>
+        <w:rPr>
+          <w:lang w:val="en-US"/>
+        </w:rPr>
+        <w:t>TriBorg</w:t>
+      </w:r>
+      <w:proofErr w:type="spellEnd"/>
+      <w:r>
+        <w:rPr>
+          <w:lang w:val="en-US"/>
+        </w:rPr>
+        <w:t xml:space="preserve"> (shipping ourselves)</w:t>
       </w:r>
     </w:p>
     <w:p>
@@ -836,6 +910,12 @@
         </w:rPr>
         <w:t xml:space="preserve"> – 1 x motor controller board</w:t>
       </w:r>
+      <w:r>
+        <w:rPr>
+          <w:lang w:val="en-US"/>
+        </w:rPr>
+        <w:t xml:space="preserve"> (shipping ourselves)</w:t>
+      </w:r>
     </w:p>
     <w:p>
       <w:pPr>
@@ -983,7 +1063,27 @@
         <w:rPr>
           <w:lang w:val="en-US"/>
         </w:rPr>
-        <w:t>CW2 Pi UPS – 2 x Pi UPS</w:t>
+        <w:t xml:space="preserve">CW2 Pi UPS – 2 </w:t>
+      </w:r>
+      <w:proofErr w:type="gramStart"/>
+      <w:r>
+        <w:rPr>
+          <w:lang w:val="en-US"/>
+        </w:rPr>
+        <w:t>x</w:t>
+      </w:r>
+      <w:proofErr w:type="gramEnd"/>
+      <w:r>
+        <w:rPr>
+          <w:lang w:val="en-US"/>
+        </w:rPr>
+        <w:t xml:space="preserve"> Pi UPS</w:t>
+      </w:r>
+      <w:r>
+        <w:rPr>
+          <w:lang w:val="en-US"/>
+        </w:rPr>
+        <w:t xml:space="preserve"> (shipping ourselves)</w:t>
       </w:r>
     </w:p>
     <w:p>
@@ -1046,6 +1146,16 @@
         <w:t>PiCoolFan</w:t>
       </w:r>
       <w:proofErr w:type="spellEnd"/>
+      <w:r>
+        <w:rPr>
+          <w:rFonts w:ascii="Arial" w:hAnsi="Arial" w:cs="Arial"/>
+          <w:color w:val="222222"/>
+          <w:sz w:val="20"/>
+          <w:szCs w:val="20"/>
+          <w:shd w:val="clear" w:color="auto" w:fill="FFFFFF"/>
+        </w:rPr>
+        <w:t xml:space="preserve"> (shipping ourselves)</w:t>
+      </w:r>
     </w:p>
     <w:p>
       <w:pPr>
@@ -1294,6 +1404,35 @@
           <w:lang w:val="en-US"/>
         </w:rPr>
         <w:t xml:space="preserve"> – not able to provide any</w:t>
+      </w:r>
+    </w:p>
+    <w:p>
+      <w:pPr>
+        <w:rPr>
+          <w:b/>
+          <w:color w:val="FF0000"/>
+          <w:sz w:val="28"/>
+          <w:lang w:val="en-US"/>
+        </w:rPr>
+      </w:pPr>
+    </w:p>
+    <w:p>
+      <w:pPr>
+        <w:rPr>
+          <w:b/>
+          <w:color w:val="FF0000"/>
+          <w:sz w:val="28"/>
+          <w:lang w:val="en-US"/>
+        </w:rPr>
+      </w:pPr>
+      <w:r>
+        <w:rPr>
+          <w:b/>
+          <w:color w:val="FF0000"/>
+          <w:sz w:val="28"/>
+          <w:lang w:val="en-US"/>
+        </w:rPr>
+        <w:t>Any prizes that do not say (shipping ourselves) will be shipped direct to winners from the sponsor</w:t>
       </w:r>
     </w:p>
     <w:p>

</xml_diff>

<commit_message>
you guessed it...birthday prize list update
</commit_message>
<xml_diff>
--- a/Big Birthday Competition/MagPi 2nd Birthday Prizes.docx
+++ b/Big Birthday Competition/MagPi 2nd Birthday Prizes.docx
@@ -423,6 +423,79 @@
         <w:rPr>
           <w:lang w:val="en-US"/>
         </w:rPr>
+        <w:t>Phenoptix</w:t>
+      </w:r>
+      <w:proofErr w:type="spellEnd"/>
+      <w:r>
+        <w:rPr>
+          <w:lang w:val="en-US"/>
+        </w:rPr>
+        <w:t xml:space="preserve"> - Asked</w:t>
+      </w:r>
+    </w:p>
+    <w:p>
+      <w:pPr>
+        <w:rPr>
+          <w:lang w:val="en-US"/>
+        </w:rPr>
+      </w:pPr>
+      <w:proofErr w:type="spellStart"/>
+      <w:r>
+        <w:rPr>
+          <w:lang w:val="en-US"/>
+        </w:rPr>
+        <w:t>Berryclip</w:t>
+      </w:r>
+      <w:proofErr w:type="spellEnd"/>
+      <w:r>
+        <w:rPr>
+          <w:lang w:val="en-US"/>
+        </w:rPr>
+        <w:t xml:space="preserve"> - Asked</w:t>
+      </w:r>
+    </w:p>
+    <w:p>
+      <w:pPr>
+        <w:rPr>
+          <w:lang w:val="en-US"/>
+        </w:rPr>
+      </w:pPr>
+      <w:r>
+        <w:rPr>
+          <w:lang w:val="en-US"/>
+        </w:rPr>
+        <w:t>Linux voice – Asked</w:t>
+      </w:r>
+    </w:p>
+    <w:p>
+      <w:pPr>
+        <w:rPr>
+          <w:lang w:val="en-US"/>
+        </w:rPr>
+      </w:pPr>
+      <w:r>
+        <w:rPr>
+          <w:lang w:val="en-US"/>
+        </w:rPr>
+        <w:t>The Pi Hut – Asked</w:t>
+      </w:r>
+    </w:p>
+    <w:p>
+      <w:pPr>
+        <w:shd w:val="clear" w:color="auto" w:fill="FFFFFF"/>
+        <w:rPr>
+          <w:rFonts w:ascii="Arial" w:eastAsia="Times New Roman" w:hAnsi="Arial" w:cs="Arial"/>
+          <w:color w:val="222222"/>
+          <w:sz w:val="20"/>
+          <w:szCs w:val="20"/>
+          <w:lang w:eastAsia="en-GB"/>
+        </w:rPr>
+      </w:pPr>
+      <w:proofErr w:type="spellStart"/>
+      <w:r>
+        <w:rPr>
+          <w:lang w:val="en-US"/>
+        </w:rPr>
         <w:t>Sweetbox</w:t>
       </w:r>
       <w:proofErr w:type="spellEnd"/>
@@ -430,76 +503,388 @@
         <w:rPr>
           <w:lang w:val="en-US"/>
         </w:rPr>
-        <w:t xml:space="preserve"> - asked</w:t>
-      </w:r>
-    </w:p>
-    <w:p>
-      <w:pPr>
-        <w:rPr>
-          <w:lang w:val="en-US"/>
-        </w:rPr>
-      </w:pPr>
-      <w:proofErr w:type="spellStart"/>
-      <w:r>
-        <w:rPr>
-          <w:lang w:val="en-US"/>
-        </w:rPr>
-        <w:t>Phenoptix</w:t>
-      </w:r>
-      <w:proofErr w:type="spellEnd"/>
-      <w:r>
-        <w:rPr>
-          <w:lang w:val="en-US"/>
-        </w:rPr>
-        <w:t xml:space="preserve"> - Asked</w:t>
-      </w:r>
-    </w:p>
-    <w:p>
-      <w:pPr>
-        <w:rPr>
-          <w:lang w:val="en-US"/>
-        </w:rPr>
-      </w:pPr>
-      <w:proofErr w:type="spellStart"/>
-      <w:r>
-        <w:rPr>
-          <w:lang w:val="en-US"/>
-        </w:rPr>
-        <w:t>Berryclip</w:t>
-      </w:r>
-      <w:proofErr w:type="spellEnd"/>
-      <w:r>
-        <w:rPr>
-          <w:lang w:val="en-US"/>
-        </w:rPr>
-        <w:t xml:space="preserve"> - Asked</w:t>
-      </w:r>
-    </w:p>
-    <w:p>
-      <w:pPr>
-        <w:rPr>
-          <w:lang w:val="en-US"/>
-        </w:rPr>
-      </w:pPr>
-      <w:r>
-        <w:rPr>
-          <w:lang w:val="en-US"/>
-        </w:rPr>
-        <w:t>Linux voice – Asked</w:t>
-      </w:r>
-    </w:p>
-    <w:p>
-      <w:pPr>
-        <w:rPr>
-          <w:lang w:val="en-US"/>
-        </w:rPr>
-      </w:pPr>
-      <w:r>
-        <w:rPr>
-          <w:lang w:val="en-US"/>
-        </w:rPr>
-        <w:t>The Pi Hut – Asked</w:t>
-      </w:r>
+        <w:t xml:space="preserve"> - </w:t>
+      </w:r>
+      <w:r>
+        <w:rPr>
+          <w:rFonts w:ascii="Arial" w:eastAsia="Times New Roman" w:hAnsi="Arial" w:cs="Arial"/>
+          <w:color w:val="222222"/>
+          <w:sz w:val="20"/>
+          <w:szCs w:val="20"/>
+          <w:lang w:eastAsia="en-GB"/>
+        </w:rPr>
+        <w:t xml:space="preserve">1 </w:t>
+      </w:r>
+      <w:proofErr w:type="spellStart"/>
+      <w:r>
+        <w:rPr>
+          <w:rFonts w:ascii="Arial" w:eastAsia="Times New Roman" w:hAnsi="Arial" w:cs="Arial"/>
+          <w:color w:val="222222"/>
+          <w:sz w:val="20"/>
+          <w:szCs w:val="20"/>
+          <w:lang w:eastAsia="en-GB"/>
+        </w:rPr>
+        <w:t>Sweetbox</w:t>
+      </w:r>
+      <w:proofErr w:type="spellEnd"/>
+      <w:r>
+        <w:rPr>
+          <w:rFonts w:ascii="Arial" w:eastAsia="Times New Roman" w:hAnsi="Arial" w:cs="Arial"/>
+          <w:color w:val="222222"/>
+          <w:sz w:val="20"/>
+          <w:szCs w:val="20"/>
+          <w:lang w:eastAsia="en-GB"/>
+        </w:rPr>
+        <w:t xml:space="preserve">, </w:t>
+      </w:r>
+      <w:r>
+        <w:rPr>
+          <w:rFonts w:ascii="Arial" w:eastAsia="Times New Roman" w:hAnsi="Arial" w:cs="Arial"/>
+          <w:color w:val="222222"/>
+          <w:sz w:val="20"/>
+          <w:szCs w:val="20"/>
+          <w:lang w:eastAsia="en-GB"/>
+        </w:rPr>
+        <w:t xml:space="preserve">1 </w:t>
+      </w:r>
+      <w:proofErr w:type="spellStart"/>
+      <w:r>
+        <w:rPr>
+          <w:rFonts w:ascii="Arial" w:eastAsia="Times New Roman" w:hAnsi="Arial" w:cs="Arial"/>
+          <w:color w:val="222222"/>
+          <w:sz w:val="20"/>
+          <w:szCs w:val="20"/>
+          <w:lang w:eastAsia="en-GB"/>
+        </w:rPr>
+        <w:t>Sweetbox</w:t>
+      </w:r>
+      <w:proofErr w:type="spellEnd"/>
+      <w:r>
+        <w:rPr>
+          <w:rFonts w:ascii="Arial" w:eastAsia="Times New Roman" w:hAnsi="Arial" w:cs="Arial"/>
+          <w:color w:val="222222"/>
+          <w:sz w:val="20"/>
+          <w:szCs w:val="20"/>
+          <w:lang w:eastAsia="en-GB"/>
+        </w:rPr>
+        <w:t xml:space="preserve"> + </w:t>
+      </w:r>
+      <w:proofErr w:type="spellStart"/>
+      <w:r>
+        <w:rPr>
+          <w:rFonts w:ascii="Arial" w:eastAsia="Times New Roman" w:hAnsi="Arial" w:cs="Arial"/>
+          <w:color w:val="222222"/>
+          <w:sz w:val="20"/>
+          <w:szCs w:val="20"/>
+          <w:lang w:eastAsia="en-GB"/>
+        </w:rPr>
+        <w:t>Heatsinks</w:t>
+      </w:r>
+      <w:proofErr w:type="spellEnd"/>
+      <w:r>
+        <w:rPr>
+          <w:rFonts w:ascii="Arial" w:eastAsia="Times New Roman" w:hAnsi="Arial" w:cs="Arial"/>
+          <w:color w:val="222222"/>
+          <w:sz w:val="20"/>
+          <w:szCs w:val="20"/>
+          <w:lang w:eastAsia="en-GB"/>
+        </w:rPr>
+        <w:t xml:space="preserve">, </w:t>
+      </w:r>
+      <w:r>
+        <w:rPr>
+          <w:rFonts w:ascii="Arial" w:eastAsia="Times New Roman" w:hAnsi="Arial" w:cs="Arial"/>
+          <w:color w:val="222222"/>
+          <w:sz w:val="20"/>
+          <w:szCs w:val="20"/>
+          <w:lang w:eastAsia="en-GB"/>
+        </w:rPr>
+        <w:t xml:space="preserve">1 </w:t>
+      </w:r>
+      <w:proofErr w:type="spellStart"/>
+      <w:r>
+        <w:rPr>
+          <w:rFonts w:ascii="Arial" w:eastAsia="Times New Roman" w:hAnsi="Arial" w:cs="Arial"/>
+          <w:color w:val="222222"/>
+          <w:sz w:val="20"/>
+          <w:szCs w:val="20"/>
+          <w:lang w:eastAsia="en-GB"/>
+        </w:rPr>
+        <w:t>ScorPi</w:t>
+      </w:r>
+      <w:proofErr w:type="spellEnd"/>
+      <w:r>
+        <w:rPr>
+          <w:rFonts w:ascii="Arial" w:eastAsia="Times New Roman" w:hAnsi="Arial" w:cs="Arial"/>
+          <w:color w:val="222222"/>
+          <w:sz w:val="20"/>
+          <w:szCs w:val="20"/>
+          <w:lang w:eastAsia="en-GB"/>
+        </w:rPr>
+        <w:t xml:space="preserve">, </w:t>
+      </w:r>
+      <w:r>
+        <w:rPr>
+          <w:rFonts w:ascii="Arial" w:eastAsia="Times New Roman" w:hAnsi="Arial" w:cs="Arial"/>
+          <w:color w:val="222222"/>
+          <w:sz w:val="20"/>
+          <w:szCs w:val="20"/>
+          <w:lang w:eastAsia="en-GB"/>
+        </w:rPr>
+        <w:t xml:space="preserve">1 </w:t>
+      </w:r>
+      <w:proofErr w:type="spellStart"/>
+      <w:r>
+        <w:rPr>
+          <w:rFonts w:ascii="Arial" w:eastAsia="Times New Roman" w:hAnsi="Arial" w:cs="Arial"/>
+          <w:color w:val="222222"/>
+          <w:sz w:val="20"/>
+          <w:szCs w:val="20"/>
+          <w:lang w:eastAsia="en-GB"/>
+        </w:rPr>
+        <w:t>CAMlot</w:t>
+      </w:r>
+      <w:proofErr w:type="spellEnd"/>
+      <w:r>
+        <w:rPr>
+          <w:rFonts w:ascii="Arial" w:eastAsia="Times New Roman" w:hAnsi="Arial" w:cs="Arial"/>
+          <w:color w:val="222222"/>
+          <w:sz w:val="20"/>
+          <w:szCs w:val="20"/>
+          <w:lang w:eastAsia="en-GB"/>
+        </w:rPr>
+        <w:t xml:space="preserve"> (leather protection for the camera)</w:t>
+      </w:r>
+      <w:r>
+        <w:rPr>
+          <w:rFonts w:ascii="Arial" w:eastAsia="Times New Roman" w:hAnsi="Arial" w:cs="Arial"/>
+          <w:color w:val="222222"/>
+          <w:sz w:val="20"/>
+          <w:szCs w:val="20"/>
+          <w:lang w:eastAsia="en-GB"/>
+        </w:rPr>
+        <w:t xml:space="preserve">, </w:t>
+      </w:r>
+      <w:r>
+        <w:rPr>
+          <w:rFonts w:ascii="Arial" w:eastAsia="Times New Roman" w:hAnsi="Arial" w:cs="Arial"/>
+          <w:color w:val="222222"/>
+          <w:sz w:val="20"/>
+          <w:szCs w:val="20"/>
+          <w:lang w:eastAsia="en-GB"/>
+        </w:rPr>
+        <w:t xml:space="preserve">1 </w:t>
+      </w:r>
+      <w:proofErr w:type="spellStart"/>
+      <w:r>
+        <w:rPr>
+          <w:rFonts w:ascii="Arial" w:eastAsia="Times New Roman" w:hAnsi="Arial" w:cs="Arial"/>
+          <w:color w:val="222222"/>
+          <w:sz w:val="20"/>
+          <w:szCs w:val="20"/>
+          <w:lang w:eastAsia="en-GB"/>
+        </w:rPr>
+        <w:t>ScorPi</w:t>
+      </w:r>
+      <w:proofErr w:type="spellEnd"/>
+      <w:r>
+        <w:rPr>
+          <w:rFonts w:ascii="Arial" w:eastAsia="Times New Roman" w:hAnsi="Arial" w:cs="Arial"/>
+          <w:color w:val="222222"/>
+          <w:sz w:val="20"/>
+          <w:szCs w:val="20"/>
+          <w:lang w:eastAsia="en-GB"/>
+        </w:rPr>
+        <w:t xml:space="preserve"> + </w:t>
+      </w:r>
+      <w:proofErr w:type="spellStart"/>
+      <w:r>
+        <w:rPr>
+          <w:rFonts w:ascii="Arial" w:eastAsia="Times New Roman" w:hAnsi="Arial" w:cs="Arial"/>
+          <w:color w:val="222222"/>
+          <w:sz w:val="20"/>
+          <w:szCs w:val="20"/>
+          <w:lang w:eastAsia="en-GB"/>
+        </w:rPr>
+        <w:t>CAMlot</w:t>
+      </w:r>
+      <w:proofErr w:type="spellEnd"/>
+      <w:r>
+        <w:rPr>
+          <w:rFonts w:ascii="Arial" w:eastAsia="Times New Roman" w:hAnsi="Arial" w:cs="Arial"/>
+          <w:color w:val="222222"/>
+          <w:sz w:val="20"/>
+          <w:szCs w:val="20"/>
+          <w:lang w:eastAsia="en-GB"/>
+        </w:rPr>
+        <w:t xml:space="preserve">, </w:t>
+      </w:r>
+      <w:r>
+        <w:rPr>
+          <w:rFonts w:ascii="Arial" w:eastAsia="Times New Roman" w:hAnsi="Arial" w:cs="Arial"/>
+          <w:color w:val="222222"/>
+          <w:sz w:val="20"/>
+          <w:szCs w:val="20"/>
+          <w:lang w:eastAsia="en-GB"/>
+        </w:rPr>
+        <w:t xml:space="preserve">1 </w:t>
+      </w:r>
+      <w:proofErr w:type="spellStart"/>
+      <w:r>
+        <w:rPr>
+          <w:rFonts w:ascii="Arial" w:eastAsia="Times New Roman" w:hAnsi="Arial" w:cs="Arial"/>
+          <w:color w:val="222222"/>
+          <w:sz w:val="20"/>
+          <w:szCs w:val="20"/>
+          <w:lang w:eastAsia="en-GB"/>
+        </w:rPr>
+        <w:t>Sweetbox</w:t>
+      </w:r>
+      <w:proofErr w:type="spellEnd"/>
+      <w:r>
+        <w:rPr>
+          <w:rFonts w:ascii="Arial" w:eastAsia="Times New Roman" w:hAnsi="Arial" w:cs="Arial"/>
+          <w:color w:val="222222"/>
+          <w:sz w:val="20"/>
+          <w:szCs w:val="20"/>
+          <w:lang w:eastAsia="en-GB"/>
+        </w:rPr>
+        <w:t xml:space="preserve"> + </w:t>
+      </w:r>
+      <w:proofErr w:type="spellStart"/>
+      <w:r>
+        <w:rPr>
+          <w:rFonts w:ascii="Arial" w:eastAsia="Times New Roman" w:hAnsi="Arial" w:cs="Arial"/>
+          <w:color w:val="222222"/>
+          <w:sz w:val="20"/>
+          <w:szCs w:val="20"/>
+          <w:lang w:eastAsia="en-GB"/>
+        </w:rPr>
+        <w:t>Heatsinks</w:t>
+      </w:r>
+      <w:proofErr w:type="spellEnd"/>
+      <w:r>
+        <w:rPr>
+          <w:rFonts w:ascii="Arial" w:eastAsia="Times New Roman" w:hAnsi="Arial" w:cs="Arial"/>
+          <w:color w:val="222222"/>
+          <w:sz w:val="20"/>
+          <w:szCs w:val="20"/>
+          <w:lang w:eastAsia="en-GB"/>
+        </w:rPr>
+        <w:t xml:space="preserve"> + </w:t>
+      </w:r>
+      <w:proofErr w:type="spellStart"/>
+      <w:r>
+        <w:rPr>
+          <w:rFonts w:ascii="Arial" w:eastAsia="Times New Roman" w:hAnsi="Arial" w:cs="Arial"/>
+          <w:color w:val="222222"/>
+          <w:sz w:val="20"/>
+          <w:szCs w:val="20"/>
+          <w:lang w:eastAsia="en-GB"/>
+        </w:rPr>
+        <w:t>ScorPi</w:t>
+      </w:r>
+      <w:proofErr w:type="spellEnd"/>
+      <w:r>
+        <w:rPr>
+          <w:rFonts w:ascii="Arial" w:eastAsia="Times New Roman" w:hAnsi="Arial" w:cs="Arial"/>
+          <w:color w:val="222222"/>
+          <w:sz w:val="20"/>
+          <w:szCs w:val="20"/>
+          <w:lang w:eastAsia="en-GB"/>
+        </w:rPr>
+        <w:t xml:space="preserve">, </w:t>
+      </w:r>
+      <w:r>
+        <w:rPr>
+          <w:rFonts w:ascii="Arial" w:eastAsia="Times New Roman" w:hAnsi="Arial" w:cs="Arial"/>
+          <w:color w:val="222222"/>
+          <w:sz w:val="20"/>
+          <w:szCs w:val="20"/>
+          <w:lang w:eastAsia="en-GB"/>
+        </w:rPr>
+        <w:t xml:space="preserve">1 </w:t>
+      </w:r>
+      <w:proofErr w:type="spellStart"/>
+      <w:r>
+        <w:rPr>
+          <w:rFonts w:ascii="Arial" w:eastAsia="Times New Roman" w:hAnsi="Arial" w:cs="Arial"/>
+          <w:color w:val="222222"/>
+          <w:sz w:val="20"/>
+          <w:szCs w:val="20"/>
+          <w:lang w:eastAsia="en-GB"/>
+        </w:rPr>
+        <w:t>Sweetbox</w:t>
+      </w:r>
+      <w:proofErr w:type="spellEnd"/>
+      <w:r>
+        <w:rPr>
+          <w:rFonts w:ascii="Arial" w:eastAsia="Times New Roman" w:hAnsi="Arial" w:cs="Arial"/>
+          <w:color w:val="222222"/>
+          <w:sz w:val="20"/>
+          <w:szCs w:val="20"/>
+          <w:lang w:eastAsia="en-GB"/>
+        </w:rPr>
+        <w:t xml:space="preserve"> + </w:t>
+      </w:r>
+      <w:proofErr w:type="spellStart"/>
+      <w:r>
+        <w:rPr>
+          <w:rFonts w:ascii="Arial" w:eastAsia="Times New Roman" w:hAnsi="Arial" w:cs="Arial"/>
+          <w:color w:val="222222"/>
+          <w:sz w:val="20"/>
+          <w:szCs w:val="20"/>
+          <w:lang w:eastAsia="en-GB"/>
+        </w:rPr>
+        <w:t>Heatsinks</w:t>
+      </w:r>
+      <w:proofErr w:type="spellEnd"/>
+      <w:r>
+        <w:rPr>
+          <w:rFonts w:ascii="Arial" w:eastAsia="Times New Roman" w:hAnsi="Arial" w:cs="Arial"/>
+          <w:color w:val="222222"/>
+          <w:sz w:val="20"/>
+          <w:szCs w:val="20"/>
+          <w:lang w:eastAsia="en-GB"/>
+        </w:rPr>
+        <w:t xml:space="preserve"> + </w:t>
+      </w:r>
+      <w:proofErr w:type="spellStart"/>
+      <w:r>
+        <w:rPr>
+          <w:rFonts w:ascii="Arial" w:eastAsia="Times New Roman" w:hAnsi="Arial" w:cs="Arial"/>
+          <w:color w:val="222222"/>
+          <w:sz w:val="20"/>
+          <w:szCs w:val="20"/>
+          <w:lang w:eastAsia="en-GB"/>
+        </w:rPr>
+        <w:t>ScorPi</w:t>
+      </w:r>
+      <w:proofErr w:type="spellEnd"/>
+      <w:r>
+        <w:rPr>
+          <w:rFonts w:ascii="Arial" w:eastAsia="Times New Roman" w:hAnsi="Arial" w:cs="Arial"/>
+          <w:color w:val="222222"/>
+          <w:sz w:val="20"/>
+          <w:szCs w:val="20"/>
+          <w:lang w:eastAsia="en-GB"/>
+        </w:rPr>
+        <w:t xml:space="preserve"> + </w:t>
+      </w:r>
+      <w:proofErr w:type="spellStart"/>
+      <w:r>
+        <w:rPr>
+          <w:rFonts w:ascii="Arial" w:eastAsia="Times New Roman" w:hAnsi="Arial" w:cs="Arial"/>
+          <w:color w:val="222222"/>
+          <w:sz w:val="20"/>
+          <w:szCs w:val="20"/>
+          <w:lang w:eastAsia="en-GB"/>
+        </w:rPr>
+        <w:t>CAMlot</w:t>
+      </w:r>
+      <w:bookmarkStart w:id="0" w:name="_GoBack"/>
+      <w:bookmarkEnd w:id="0"/>
+      <w:proofErr w:type="spellEnd"/>
     </w:p>
     <w:p>
       <w:pPr>
@@ -658,6 +1043,7 @@
         <w:rPr>
           <w:lang w:val="en-US"/>
         </w:rPr>
+        <w:lastRenderedPageBreak/>
         <w:t xml:space="preserve">Elson Designs – 1 x Outdoor </w:t>
       </w:r>
       <w:proofErr w:type="spellStart"/>
@@ -686,7 +1072,6 @@
         <w:rPr>
           <w:lang w:val="en-US"/>
         </w:rPr>
-        <w:lastRenderedPageBreak/>
         <w:t>MagPi</w:t>
       </w:r>
       <w:proofErr w:type="spellEnd"/>
@@ -716,8 +1101,6 @@
         </w:rPr>
         <w:t xml:space="preserve"> (shipping ourselves)</w:t>
       </w:r>
-      <w:bookmarkStart w:id="0" w:name="_GoBack"/>
-      <w:bookmarkEnd w:id="0"/>
     </w:p>
     <w:p>
       <w:pPr>

</xml_diff>